<commit_message>
Dodanie odnośników do zadań od Izy
Kolorem pomarańczowym zaznaczony jest tekst, który odnosi się do konkretnych zadań.
</commit_message>
<xml_diff>
--- a/Projekt_IA_Przeglad.docx
+++ b/Projekt_IA_Przeglad.docx
@@ -52,6 +52,27 @@
     <w:p>
       <w:pPr>
         <w:numPr>
+          <w:ilvl w:val="1"/>
+          <w:numId w:val="1"/>
+        </w:numPr>
+        <w:rPr>
+          <w:i/>
+          <w:iCs/>
+          <w:color w:val="ED7D31" w:themeColor="accent2"/>
+        </w:rPr>
+      </w:pPr>
+      <w:r>
+        <w:rPr>
+          <w:i/>
+          <w:iCs/>
+          <w:color w:val="ED7D31" w:themeColor="accent2"/>
+        </w:rPr>
+        <w:t>Zadanie 1.3(d) z listy 1 dotyczy obliczenia charakterystyk rozkładu, co bezpośrednio odpowiada temu punktowi projektu.</w:t>
+      </w:r>
+    </w:p>
+    <w:p>
+      <w:pPr>
+        <w:numPr>
           <w:ilvl w:val="0"/>
           <w:numId w:val="1"/>
         </w:numPr>
@@ -67,9 +88,48 @@
         <w:br/>
         <w:t>a. minimalnym ryzykiem (2 pkt),</w:t>
       </w:r>
-      <w:r>
-        <w:br/>
+    </w:p>
+    <w:p>
+      <w:pPr>
+        <w:numPr>
+          <w:ilvl w:val="1"/>
+          <w:numId w:val="1"/>
+        </w:numPr>
+        <w:rPr>
+          <w:color w:val="ED7D31" w:themeColor="accent2"/>
+        </w:rPr>
+      </w:pPr>
+      <w:r>
+        <w:rPr>
+          <w:color w:val="ED7D31" w:themeColor="accent2"/>
+        </w:rPr>
+        <w:t>Zadanie 6.1 z listy 6 omawia minimalizację ryzyka, co w pełni pokrywa się z wymaganiami projektu.</w:t>
+      </w:r>
+    </w:p>
+    <w:p>
+      <w:pPr>
+        <w:ind w:left="720"/>
+      </w:pPr>
+      <w:r>
         <w:t>b. maksymalną efektywnością (2 pkt).</w:t>
+      </w:r>
+    </w:p>
+    <w:p>
+      <w:pPr>
+        <w:pStyle w:val="Akapitzlist"/>
+        <w:numPr>
+          <w:ilvl w:val="1"/>
+          <w:numId w:val="4"/>
+        </w:numPr>
+        <w:rPr>
+          <w:color w:val="ED7D31" w:themeColor="accent2"/>
+        </w:rPr>
+      </w:pPr>
+      <w:r>
+        <w:rPr>
+          <w:color w:val="ED7D31" w:themeColor="accent2"/>
+        </w:rPr>
+        <w:t>Zadanie 6.3 z listy 6 zajmuje się optymalizacją portfela pod kątem maksymalnej efektywności.</w:t>
       </w:r>
     </w:p>
     <w:p>
@@ -93,6 +153,23 @@
     <w:p>
       <w:pPr>
         <w:numPr>
+          <w:ilvl w:val="1"/>
+          <w:numId w:val="1"/>
+        </w:numPr>
+        <w:rPr>
+          <w:color w:val="ED7D31" w:themeColor="accent2"/>
+        </w:rPr>
+      </w:pPr>
+      <w:r>
+        <w:rPr>
+          <w:color w:val="ED7D31" w:themeColor="accent2"/>
+        </w:rPr>
+        <w:t>Zadania 6.2 i 6.4 z listy 6 wymagają analizy korelacji pomiędzy różnymi inwestycjami, co wprost odpowiada temu punktowi projektu.</w:t>
+      </w:r>
+    </w:p>
+    <w:p>
+      <w:pPr>
+        <w:numPr>
           <w:ilvl w:val="0"/>
           <w:numId w:val="1"/>
         </w:numPr>
@@ -111,6 +188,51 @@
     <w:p>
       <w:pPr>
         <w:numPr>
+          <w:ilvl w:val="1"/>
+          <w:numId w:val="1"/>
+        </w:numPr>
+        <w:rPr>
+          <w:color w:val="ED7D31" w:themeColor="accent2"/>
+        </w:rPr>
+      </w:pPr>
+      <w:r>
+        <w:rPr>
+          <w:color w:val="ED7D31" w:themeColor="accent2"/>
+        </w:rPr>
+        <w:t xml:space="preserve">Zadanie 6.3(b) z listy 6, które uwzględnia dodatkowe współczynniki (np. </w:t>
+      </w:r>
+      <w:proofErr w:type="spellStart"/>
+      <w:r>
+        <w:rPr>
+          <w:color w:val="ED7D31" w:themeColor="accent2"/>
+        </w:rPr>
+        <w:t>Sharpe</w:t>
+      </w:r>
+      <w:proofErr w:type="spellEnd"/>
+      <w:r>
+        <w:rPr>
+          <w:color w:val="ED7D31" w:themeColor="accent2"/>
+        </w:rPr>
+        <w:t xml:space="preserve">, </w:t>
+      </w:r>
+      <w:proofErr w:type="spellStart"/>
+      <w:r>
+        <w:rPr>
+          <w:color w:val="ED7D31" w:themeColor="accent2"/>
+        </w:rPr>
+        <w:t>Sortino</w:t>
+      </w:r>
+      <w:proofErr w:type="spellEnd"/>
+      <w:r>
+        <w:rPr>
+          <w:color w:val="ED7D31" w:themeColor="accent2"/>
+        </w:rPr>
+        <w:t>), stanowi dobrą bazę do realizacji tego punktu.</w:t>
+      </w:r>
+    </w:p>
+    <w:p>
+      <w:pPr>
+        <w:numPr>
           <w:ilvl w:val="0"/>
           <w:numId w:val="1"/>
         </w:numPr>
@@ -126,16 +248,78 @@
         <w:br/>
         <w:t>a. portfela o minimalnym ryzyku (1 pkt),</w:t>
       </w:r>
-      <w:r>
-        <w:br/>
+    </w:p>
+    <w:p>
+      <w:pPr>
+        <w:numPr>
+          <w:ilvl w:val="1"/>
+          <w:numId w:val="1"/>
+        </w:numPr>
+        <w:rPr>
+          <w:color w:val="ED7D31" w:themeColor="accent2"/>
+        </w:rPr>
+      </w:pPr>
+      <w:r>
+        <w:rPr>
+          <w:color w:val="ED7D31" w:themeColor="accent2"/>
+        </w:rPr>
+        <w:t>Zadanie 6.1 z listy 6 szczegółowo analizuje konstrukcję portfela minimalizującego ryzyko.</w:t>
+      </w:r>
+    </w:p>
+    <w:p>
+      <w:pPr>
+        <w:ind w:left="708"/>
+      </w:pPr>
+      <w:r>
         <w:t>b. portfela o maksymalnej efektywności (1 pkt),</w:t>
       </w:r>
+    </w:p>
+    <w:p>
+      <w:pPr>
+        <w:pStyle w:val="Akapitzlist"/>
+        <w:numPr>
+          <w:ilvl w:val="1"/>
+          <w:numId w:val="6"/>
+        </w:numPr>
+        <w:rPr>
+          <w:color w:val="ED7D31" w:themeColor="accent2"/>
+        </w:rPr>
+      </w:pPr>
+      <w:r>
+        <w:rPr>
+          <w:color w:val="ED7D31" w:themeColor="accent2"/>
+        </w:rPr>
+        <w:t>Zadanie 6.3 z listy 6 obejmuje obliczenia i optymalizację dla maksymalnej efektywności.</w:t>
+      </w:r>
+    </w:p>
+    <w:p>
+      <w:pPr>
+        <w:pStyle w:val="Akapitzlist"/>
+      </w:pPr>
       <w:r>
         <w:br/>
         <w:t>c. portfeli jednoelementowych (1 pkt).</w:t>
       </w:r>
     </w:p>
     <w:p>
+      <w:pPr>
+        <w:pStyle w:val="Akapitzlist"/>
+        <w:numPr>
+          <w:ilvl w:val="1"/>
+          <w:numId w:val="6"/>
+        </w:numPr>
+        <w:rPr>
+          <w:color w:val="ED7D31" w:themeColor="accent2"/>
+        </w:rPr>
+      </w:pPr>
+      <w:r>
+        <w:rPr>
+          <w:color w:val="ED7D31" w:themeColor="accent2"/>
+        </w:rPr>
+        <w:t>Zadanie 6.4 może być podstawą do oceny inwestycji indywidualnych w kontekście ich efektywności.</w:t>
+      </w:r>
+    </w:p>
+    <w:p>
       <w:r>
         <w:t>Dodatkowo można uwzględnić:</w:t>
       </w:r>
@@ -154,12 +338,47 @@
     <w:p>
       <w:pPr>
         <w:numPr>
+          <w:ilvl w:val="1"/>
+          <w:numId w:val="2"/>
+        </w:numPr>
+        <w:rPr>
+          <w:color w:val="ED7D31" w:themeColor="accent2"/>
+        </w:rPr>
+      </w:pPr>
+      <w:r>
+        <w:rPr>
+          <w:color w:val="ED7D31" w:themeColor="accent2"/>
+        </w:rPr>
+        <w:t>Zadania 6.1(b) i 6.3(b) z listy 6 zawierają analizę krótkiej sprzedaży, co może być uwzględnione w projekcie jako element opcjonalny.</w:t>
+      </w:r>
+    </w:p>
+    <w:p>
+      <w:pPr>
+        <w:numPr>
           <w:ilvl w:val="0"/>
           <w:numId w:val="2"/>
         </w:numPr>
       </w:pPr>
       <w:r>
+        <w:lastRenderedPageBreak/>
         <w:t>pokazać, jak optymalne portfele zmieniają się w czasie (możliwe dla dużej liczby notowań) (1 pkt),</w:t>
+      </w:r>
+    </w:p>
+    <w:p>
+      <w:pPr>
+        <w:numPr>
+          <w:ilvl w:val="1"/>
+          <w:numId w:val="2"/>
+        </w:numPr>
+        <w:rPr>
+          <w:color w:val="ED7D31" w:themeColor="accent2"/>
+        </w:rPr>
+      </w:pPr>
+      <w:r>
+        <w:rPr>
+          <w:color w:val="ED7D31" w:themeColor="accent2"/>
+        </w:rPr>
+        <w:t>Wskazano potencjał wykorzystania zadania 6.3, aby pokazać, jak optymalne portfele zmieniają się w czasie na podstawie dużych zbiorów danych historycznych.</w:t>
       </w:r>
     </w:p>
     <w:p>
@@ -174,9 +393,26 @@
       </w:r>
     </w:p>
     <w:p>
+      <w:pPr>
+        <w:numPr>
+          <w:ilvl w:val="1"/>
+          <w:numId w:val="2"/>
+        </w:numPr>
+        <w:rPr>
+          <w:color w:val="ED7D31" w:themeColor="accent2"/>
+        </w:rPr>
+      </w:pPr>
+      <w:r>
+        <w:rPr>
+          <w:color w:val="ED7D31" w:themeColor="accent2"/>
+        </w:rPr>
+        <w:t>Zadania z listy 6 mogą być rozwinięte w celu uwzględnienia tego aspektu w raportach końcowych.</w:t>
+      </w:r>
+    </w:p>
+    <w:p>
       <w:r>
         <w:pict w14:anchorId="4D35B1E1">
-          <v:rect id="_x0000_i1031" style="width:0;height:1.5pt" o:hralign="center" o:hrstd="t" o:hr="t" fillcolor="#a0a0a0" stroked="f"/>
+          <v:rect id="_x0000_i1025" style="width:0;height:1.5pt" o:hralign="center" o:hrstd="t" o:hr="t" fillcolor="#a0a0a0" stroked="f"/>
         </w:pict>
       </w:r>
     </w:p>
@@ -286,7 +522,7 @@
         <w:sz w:val="20"/>
       </w:rPr>
     </w:lvl>
-    <w:lvl w:ilvl="1" w:tentative="1">
+    <w:lvl w:ilvl="1">
       <w:start w:val="1"/>
       <w:numFmt w:val="bullet"/>
       <w:lvlText w:val="o"/>
@@ -418,7 +654,7 @@
   <w:abstractNum w:abstractNumId="1" w15:restartNumberingAfterBreak="0">
     <w:nsid w:val="1E0D061E"/>
     <w:multiLevelType w:val="multilevel"/>
-    <w:tmpl w:val="CC601336"/>
+    <w:tmpl w:val="775EC710"/>
     <w:lvl w:ilvl="0">
       <w:start w:val="1"/>
       <w:numFmt w:val="decimal"/>
@@ -431,17 +667,17 @@
         <w:ind w:left="720" w:hanging="360"/>
       </w:pPr>
     </w:lvl>
-    <w:lvl w:ilvl="1" w:tentative="1">
-      <w:start w:val="1"/>
-      <w:numFmt w:val="decimal"/>
-      <w:lvlText w:val="%2."/>
-      <w:lvlJc w:val="left"/>
-      <w:pPr>
-        <w:tabs>
-          <w:tab w:val="num" w:pos="1440"/>
-        </w:tabs>
+    <w:lvl w:ilvl="1">
+      <w:start w:val="1"/>
+      <w:numFmt w:val="bullet"/>
+      <w:lvlText w:val=""/>
+      <w:lvlJc w:val="left"/>
+      <w:pPr>
         <w:ind w:left="1440" w:hanging="360"/>
       </w:pPr>
+      <w:rPr>
+        <w:rFonts w:ascii="Symbol" w:hAnsi="Symbol" w:hint="default"/>
+      </w:rPr>
     </w:lvl>
     <w:lvl w:ilvl="2" w:tentative="1">
       <w:start w:val="1"/>
@@ -529,6 +765,232 @@
     </w:lvl>
   </w:abstractNum>
   <w:abstractNum w:abstractNumId="2" w15:restartNumberingAfterBreak="0">
+    <w:nsid w:val="376D128E"/>
+    <w:multiLevelType w:val="multilevel"/>
+    <w:tmpl w:val="775EC710"/>
+    <w:lvl w:ilvl="0">
+      <w:start w:val="1"/>
+      <w:numFmt w:val="decimal"/>
+      <w:lvlText w:val="%1."/>
+      <w:lvlJc w:val="left"/>
+      <w:pPr>
+        <w:tabs>
+          <w:tab w:val="num" w:pos="720"/>
+        </w:tabs>
+        <w:ind w:left="720" w:hanging="360"/>
+      </w:pPr>
+    </w:lvl>
+    <w:lvl w:ilvl="1">
+      <w:start w:val="1"/>
+      <w:numFmt w:val="bullet"/>
+      <w:lvlText w:val=""/>
+      <w:lvlJc w:val="left"/>
+      <w:pPr>
+        <w:ind w:left="1440" w:hanging="360"/>
+      </w:pPr>
+      <w:rPr>
+        <w:rFonts w:ascii="Symbol" w:hAnsi="Symbol" w:hint="default"/>
+      </w:rPr>
+    </w:lvl>
+    <w:lvl w:ilvl="2" w:tentative="1">
+      <w:start w:val="1"/>
+      <w:numFmt w:val="decimal"/>
+      <w:lvlText w:val="%3."/>
+      <w:lvlJc w:val="left"/>
+      <w:pPr>
+        <w:tabs>
+          <w:tab w:val="num" w:pos="2160"/>
+        </w:tabs>
+        <w:ind w:left="2160" w:hanging="360"/>
+      </w:pPr>
+    </w:lvl>
+    <w:lvl w:ilvl="3" w:tentative="1">
+      <w:start w:val="1"/>
+      <w:numFmt w:val="decimal"/>
+      <w:lvlText w:val="%4."/>
+      <w:lvlJc w:val="left"/>
+      <w:pPr>
+        <w:tabs>
+          <w:tab w:val="num" w:pos="2880"/>
+        </w:tabs>
+        <w:ind w:left="2880" w:hanging="360"/>
+      </w:pPr>
+    </w:lvl>
+    <w:lvl w:ilvl="4" w:tentative="1">
+      <w:start w:val="1"/>
+      <w:numFmt w:val="decimal"/>
+      <w:lvlText w:val="%5."/>
+      <w:lvlJc w:val="left"/>
+      <w:pPr>
+        <w:tabs>
+          <w:tab w:val="num" w:pos="3600"/>
+        </w:tabs>
+        <w:ind w:left="3600" w:hanging="360"/>
+      </w:pPr>
+    </w:lvl>
+    <w:lvl w:ilvl="5" w:tentative="1">
+      <w:start w:val="1"/>
+      <w:numFmt w:val="decimal"/>
+      <w:lvlText w:val="%6."/>
+      <w:lvlJc w:val="left"/>
+      <w:pPr>
+        <w:tabs>
+          <w:tab w:val="num" w:pos="4320"/>
+        </w:tabs>
+        <w:ind w:left="4320" w:hanging="360"/>
+      </w:pPr>
+    </w:lvl>
+    <w:lvl w:ilvl="6" w:tentative="1">
+      <w:start w:val="1"/>
+      <w:numFmt w:val="decimal"/>
+      <w:lvlText w:val="%7."/>
+      <w:lvlJc w:val="left"/>
+      <w:pPr>
+        <w:tabs>
+          <w:tab w:val="num" w:pos="5040"/>
+        </w:tabs>
+        <w:ind w:left="5040" w:hanging="360"/>
+      </w:pPr>
+    </w:lvl>
+    <w:lvl w:ilvl="7" w:tentative="1">
+      <w:start w:val="1"/>
+      <w:numFmt w:val="decimal"/>
+      <w:lvlText w:val="%8."/>
+      <w:lvlJc w:val="left"/>
+      <w:pPr>
+        <w:tabs>
+          <w:tab w:val="num" w:pos="5760"/>
+        </w:tabs>
+        <w:ind w:left="5760" w:hanging="360"/>
+      </w:pPr>
+    </w:lvl>
+    <w:lvl w:ilvl="8" w:tentative="1">
+      <w:start w:val="1"/>
+      <w:numFmt w:val="decimal"/>
+      <w:lvlText w:val="%9."/>
+      <w:lvlJc w:val="left"/>
+      <w:pPr>
+        <w:tabs>
+          <w:tab w:val="num" w:pos="6480"/>
+        </w:tabs>
+        <w:ind w:left="6480" w:hanging="360"/>
+      </w:pPr>
+    </w:lvl>
+  </w:abstractNum>
+  <w:abstractNum w:abstractNumId="3" w15:restartNumberingAfterBreak="0">
+    <w:nsid w:val="3BA032F4"/>
+    <w:multiLevelType w:val="multilevel"/>
+    <w:tmpl w:val="775EC710"/>
+    <w:lvl w:ilvl="0">
+      <w:start w:val="1"/>
+      <w:numFmt w:val="decimal"/>
+      <w:lvlText w:val="%1."/>
+      <w:lvlJc w:val="left"/>
+      <w:pPr>
+        <w:tabs>
+          <w:tab w:val="num" w:pos="720"/>
+        </w:tabs>
+        <w:ind w:left="720" w:hanging="360"/>
+      </w:pPr>
+    </w:lvl>
+    <w:lvl w:ilvl="1">
+      <w:start w:val="1"/>
+      <w:numFmt w:val="bullet"/>
+      <w:lvlText w:val=""/>
+      <w:lvlJc w:val="left"/>
+      <w:pPr>
+        <w:ind w:left="1440" w:hanging="360"/>
+      </w:pPr>
+      <w:rPr>
+        <w:rFonts w:ascii="Symbol" w:hAnsi="Symbol" w:hint="default"/>
+      </w:rPr>
+    </w:lvl>
+    <w:lvl w:ilvl="2" w:tentative="1">
+      <w:start w:val="1"/>
+      <w:numFmt w:val="decimal"/>
+      <w:lvlText w:val="%3."/>
+      <w:lvlJc w:val="left"/>
+      <w:pPr>
+        <w:tabs>
+          <w:tab w:val="num" w:pos="2160"/>
+        </w:tabs>
+        <w:ind w:left="2160" w:hanging="360"/>
+      </w:pPr>
+    </w:lvl>
+    <w:lvl w:ilvl="3" w:tentative="1">
+      <w:start w:val="1"/>
+      <w:numFmt w:val="decimal"/>
+      <w:lvlText w:val="%4."/>
+      <w:lvlJc w:val="left"/>
+      <w:pPr>
+        <w:tabs>
+          <w:tab w:val="num" w:pos="2880"/>
+        </w:tabs>
+        <w:ind w:left="2880" w:hanging="360"/>
+      </w:pPr>
+    </w:lvl>
+    <w:lvl w:ilvl="4" w:tentative="1">
+      <w:start w:val="1"/>
+      <w:numFmt w:val="decimal"/>
+      <w:lvlText w:val="%5."/>
+      <w:lvlJc w:val="left"/>
+      <w:pPr>
+        <w:tabs>
+          <w:tab w:val="num" w:pos="3600"/>
+        </w:tabs>
+        <w:ind w:left="3600" w:hanging="360"/>
+      </w:pPr>
+    </w:lvl>
+    <w:lvl w:ilvl="5" w:tentative="1">
+      <w:start w:val="1"/>
+      <w:numFmt w:val="decimal"/>
+      <w:lvlText w:val="%6."/>
+      <w:lvlJc w:val="left"/>
+      <w:pPr>
+        <w:tabs>
+          <w:tab w:val="num" w:pos="4320"/>
+        </w:tabs>
+        <w:ind w:left="4320" w:hanging="360"/>
+      </w:pPr>
+    </w:lvl>
+    <w:lvl w:ilvl="6" w:tentative="1">
+      <w:start w:val="1"/>
+      <w:numFmt w:val="decimal"/>
+      <w:lvlText w:val="%7."/>
+      <w:lvlJc w:val="left"/>
+      <w:pPr>
+        <w:tabs>
+          <w:tab w:val="num" w:pos="5040"/>
+        </w:tabs>
+        <w:ind w:left="5040" w:hanging="360"/>
+      </w:pPr>
+    </w:lvl>
+    <w:lvl w:ilvl="7" w:tentative="1">
+      <w:start w:val="1"/>
+      <w:numFmt w:val="decimal"/>
+      <w:lvlText w:val="%8."/>
+      <w:lvlJc w:val="left"/>
+      <w:pPr>
+        <w:tabs>
+          <w:tab w:val="num" w:pos="5760"/>
+        </w:tabs>
+        <w:ind w:left="5760" w:hanging="360"/>
+      </w:pPr>
+    </w:lvl>
+    <w:lvl w:ilvl="8" w:tentative="1">
+      <w:start w:val="1"/>
+      <w:numFmt w:val="decimal"/>
+      <w:lvlText w:val="%9."/>
+      <w:lvlJc w:val="left"/>
+      <w:pPr>
+        <w:tabs>
+          <w:tab w:val="num" w:pos="6480"/>
+        </w:tabs>
+        <w:ind w:left="6480" w:hanging="360"/>
+      </w:pPr>
+    </w:lvl>
+  </w:abstractNum>
+  <w:abstractNum w:abstractNumId="4" w15:restartNumberingAfterBreak="0">
     <w:nsid w:val="4FF234CB"/>
     <w:multiLevelType w:val="multilevel"/>
     <w:tmpl w:val="FFBC6A52"/>
@@ -555,6 +1017,119 @@
         </w:tabs>
         <w:ind w:left="1440" w:hanging="360"/>
       </w:pPr>
+    </w:lvl>
+    <w:lvl w:ilvl="2" w:tentative="1">
+      <w:start w:val="1"/>
+      <w:numFmt w:val="decimal"/>
+      <w:lvlText w:val="%3."/>
+      <w:lvlJc w:val="left"/>
+      <w:pPr>
+        <w:tabs>
+          <w:tab w:val="num" w:pos="2160"/>
+        </w:tabs>
+        <w:ind w:left="2160" w:hanging="360"/>
+      </w:pPr>
+    </w:lvl>
+    <w:lvl w:ilvl="3" w:tentative="1">
+      <w:start w:val="1"/>
+      <w:numFmt w:val="decimal"/>
+      <w:lvlText w:val="%4."/>
+      <w:lvlJc w:val="left"/>
+      <w:pPr>
+        <w:tabs>
+          <w:tab w:val="num" w:pos="2880"/>
+        </w:tabs>
+        <w:ind w:left="2880" w:hanging="360"/>
+      </w:pPr>
+    </w:lvl>
+    <w:lvl w:ilvl="4" w:tentative="1">
+      <w:start w:val="1"/>
+      <w:numFmt w:val="decimal"/>
+      <w:lvlText w:val="%5."/>
+      <w:lvlJc w:val="left"/>
+      <w:pPr>
+        <w:tabs>
+          <w:tab w:val="num" w:pos="3600"/>
+        </w:tabs>
+        <w:ind w:left="3600" w:hanging="360"/>
+      </w:pPr>
+    </w:lvl>
+    <w:lvl w:ilvl="5" w:tentative="1">
+      <w:start w:val="1"/>
+      <w:numFmt w:val="decimal"/>
+      <w:lvlText w:val="%6."/>
+      <w:lvlJc w:val="left"/>
+      <w:pPr>
+        <w:tabs>
+          <w:tab w:val="num" w:pos="4320"/>
+        </w:tabs>
+        <w:ind w:left="4320" w:hanging="360"/>
+      </w:pPr>
+    </w:lvl>
+    <w:lvl w:ilvl="6" w:tentative="1">
+      <w:start w:val="1"/>
+      <w:numFmt w:val="decimal"/>
+      <w:lvlText w:val="%7."/>
+      <w:lvlJc w:val="left"/>
+      <w:pPr>
+        <w:tabs>
+          <w:tab w:val="num" w:pos="5040"/>
+        </w:tabs>
+        <w:ind w:left="5040" w:hanging="360"/>
+      </w:pPr>
+    </w:lvl>
+    <w:lvl w:ilvl="7" w:tentative="1">
+      <w:start w:val="1"/>
+      <w:numFmt w:val="decimal"/>
+      <w:lvlText w:val="%8."/>
+      <w:lvlJc w:val="left"/>
+      <w:pPr>
+        <w:tabs>
+          <w:tab w:val="num" w:pos="5760"/>
+        </w:tabs>
+        <w:ind w:left="5760" w:hanging="360"/>
+      </w:pPr>
+    </w:lvl>
+    <w:lvl w:ilvl="8" w:tentative="1">
+      <w:start w:val="1"/>
+      <w:numFmt w:val="decimal"/>
+      <w:lvlText w:val="%9."/>
+      <w:lvlJc w:val="left"/>
+      <w:pPr>
+        <w:tabs>
+          <w:tab w:val="num" w:pos="6480"/>
+        </w:tabs>
+        <w:ind w:left="6480" w:hanging="360"/>
+      </w:pPr>
+    </w:lvl>
+  </w:abstractNum>
+  <w:abstractNum w:abstractNumId="5" w15:restartNumberingAfterBreak="0">
+    <w:nsid w:val="625F2A62"/>
+    <w:multiLevelType w:val="multilevel"/>
+    <w:tmpl w:val="775EC710"/>
+    <w:lvl w:ilvl="0">
+      <w:start w:val="1"/>
+      <w:numFmt w:val="decimal"/>
+      <w:lvlText w:val="%1."/>
+      <w:lvlJc w:val="left"/>
+      <w:pPr>
+        <w:tabs>
+          <w:tab w:val="num" w:pos="720"/>
+        </w:tabs>
+        <w:ind w:left="720" w:hanging="360"/>
+      </w:pPr>
+    </w:lvl>
+    <w:lvl w:ilvl="1">
+      <w:start w:val="1"/>
+      <w:numFmt w:val="bullet"/>
+      <w:lvlText w:val=""/>
+      <w:lvlJc w:val="left"/>
+      <w:pPr>
+        <w:ind w:left="1440" w:hanging="360"/>
+      </w:pPr>
+      <w:rPr>
+        <w:rFonts w:ascii="Symbol" w:hAnsi="Symbol" w:hint="default"/>
+      </w:rPr>
     </w:lvl>
     <w:lvl w:ilvl="2" w:tentative="1">
       <w:start w:val="1"/>
@@ -648,7 +1223,16 @@
     <w:abstractNumId w:val="0"/>
   </w:num>
   <w:num w:numId="3" w16cid:durableId="706875724">
+    <w:abstractNumId w:val="4"/>
+  </w:num>
+  <w:num w:numId="4" w16cid:durableId="525992363">
     <w:abstractNumId w:val="2"/>
+  </w:num>
+  <w:num w:numId="5" w16cid:durableId="1084767094">
+    <w:abstractNumId w:val="5"/>
+  </w:num>
+  <w:num w:numId="6" w16cid:durableId="1531070503">
+    <w:abstractNumId w:val="3"/>
   </w:num>
 </w:numbering>
 </file>
@@ -1057,6 +1641,7 @@
   <w:style w:type="character" w:default="1" w:styleId="Domylnaczcionkaakapitu">
     <w:name w:val="Default Paragraph Font"/>
     <w:uiPriority w:val="1"/>
+    <w:semiHidden/>
     <w:unhideWhenUsed/>
   </w:style>
   <w:style w:type="table" w:default="1" w:styleId="Standardowy">
@@ -1079,6 +1664,17 @@
     <w:uiPriority w:val="99"/>
     <w:semiHidden/>
     <w:unhideWhenUsed/>
+  </w:style>
+  <w:style w:type="paragraph" w:styleId="Akapitzlist">
+    <w:name w:val="List Paragraph"/>
+    <w:basedOn w:val="Normalny"/>
+    <w:uiPriority w:val="34"/>
+    <w:qFormat/>
+    <w:rsid w:val="00912D09"/>
+    <w:pPr>
+      <w:ind w:left="720"/>
+      <w:contextualSpacing/>
+    </w:pPr>
   </w:style>
 </w:styles>
 </file>

</xml_diff>